<commit_message>
#8 He añadido modelos de los que sacar ideas
</commit_message>
<xml_diff>
--- a/Info para modelos predictivos.docx
+++ b/Info para modelos predictivos.docx
@@ -212,13 +212,7 @@
       </w:r>
       <w:hyperlink r:id="rId10" w:anchor="gid=1585003222" w:history="1">
         <w:r>
-          <w:t>https://docs.google.com/spreadsheets/d/1zZKKnZ47lqfmUGYDQuWNnzKnh-IDMy15LB</w:t>
-        </w:r>
-        <w:r>
-          <w:t>a</w:t>
-        </w:r>
-        <w:r>
-          <w:t>RmrBcjqE/edit#gid=1585003222</w:t>
+          <w:t>https://docs.google.com/spreadsheets/d/1zZKKnZ47lqfmUGYDQuWNnzKnh-IDMy15LBaRmrBcjqE/edit#gid=1585003222</w:t>
         </w:r>
       </w:hyperlink>
     </w:p>
@@ -271,13 +265,65 @@
           <w:t>https://neherlab.org/covid19/</w:t>
         </w:r>
       </w:hyperlink>
+    </w:p>
+    <w:p>
+      <w:pPr>
+        <w:ind w:left="567"/>
+      </w:pPr>
+    </w:p>
+    <w:p>
+      <w:pPr>
+        <w:ind w:left="567"/>
+      </w:pPr>
+      <w:r>
+        <w:t xml:space="preserve">- </w:t>
+      </w:r>
+      <w:hyperlink r:id="rId14" w:history="1">
+        <w:r>
+          <w:rPr>
+            <w:rStyle w:val="Hipervnculo"/>
+          </w:rPr>
+          <w:t>https://lnkd.in/dNddtQ6</w:t>
+        </w:r>
+      </w:hyperlink>
+    </w:p>
+    <w:p>
+      <w:pPr>
+        <w:ind w:left="567"/>
+      </w:pPr>
+      <w:r>
+        <w:t xml:space="preserve">- Resumen </w:t>
+      </w:r>
+      <w:proofErr w:type="spellStart"/>
+      <w:r>
+        <w:t>info</w:t>
+      </w:r>
+      <w:proofErr w:type="spellEnd"/>
+      <w:r>
+        <w:t xml:space="preserve"> para los modelos predictivos:</w:t>
+      </w:r>
+    </w:p>
+    <w:p>
+      <w:pPr>
+        <w:ind w:left="567"/>
+      </w:pPr>
+      <w:hyperlink r:id="rId15" w:history="1">
+        <w:r>
+          <w:t>https://www.kaggle.com/covid-19-contributions</w:t>
+        </w:r>
+      </w:hyperlink>
+    </w:p>
+    <w:p>
+      <w:pPr>
+        <w:ind w:left="567"/>
+      </w:pPr>
+    </w:p>
+    <w:p>
+      <w:pPr>
+        <w:ind w:left="567"/>
+      </w:pPr>
       <w:bookmarkStart w:id="0" w:name="_GoBack"/>
       <w:bookmarkEnd w:id="0"/>
-    </w:p>
-    <w:p>
-      <w:pPr>
-        <w:ind w:left="567"/>
-      </w:pPr>
     </w:p>
     <w:p>
       <w:pPr>
@@ -732,6 +778,16 @@
       <w:u w:val="single"/>
     </w:rPr>
   </w:style>
+  <w:style w:type="character" w:styleId="Mencinsinresolver">
+    <w:name w:val="Unresolved Mention"/>
+    <w:basedOn w:val="Fuentedeprrafopredeter"/>
+    <w:uiPriority w:val="99"/>
+    <w:rsid w:val="008B7A0E"/>
+    <w:rPr>
+      <w:color w:val="605E5C"/>
+      <w:shd w:val="clear" w:color="auto" w:fill="E1DFDD"/>
+    </w:rPr>
+  </w:style>
 </w:styles>
 </file>
 

</xml_diff>

<commit_message>
#8 Añadido fuentes para modelo predictivo
</commit_message>
<xml_diff>
--- a/Info para modelos predictivos.docx
+++ b/Info para modelos predictivos.docx
@@ -317,13 +317,21 @@
       <w:pPr>
         <w:ind w:left="567"/>
       </w:pPr>
-    </w:p>
-    <w:p>
-      <w:pPr>
-        <w:ind w:left="567"/>
-      </w:pPr>
+      <w:r>
+        <w:t>https://covid19.webs.upv.es/index.html</w:t>
+      </w:r>
       <w:bookmarkStart w:id="0" w:name="_GoBack"/>
       <w:bookmarkEnd w:id="0"/>
+    </w:p>
+    <w:p>
+      <w:pPr>
+        <w:ind w:left="567"/>
+      </w:pPr>
+    </w:p>
+    <w:p>
+      <w:pPr>
+        <w:ind w:left="567"/>
+      </w:pPr>
     </w:p>
     <w:p>
       <w:pPr>

</xml_diff>